<commit_message>
one final push before rerun
</commit_message>
<xml_diff>
--- a/docs/review_round2/response_to_reviews_r1_v1.docx
+++ b/docs/review_round2/response_to_reviews_r1_v1.docx
@@ -4172,21 +4172,7 @@
             <w:rFonts w:ascii="Cambria Math" w:eastAsiaTheme="minorEastAsia" w:hAnsi="Cambria Math" w:cs="Times New Roman"/>
             <w:sz w:val="24"/>
           </w:rPr>
-          <m:t xml:space="preserve"> ~ </m:t>
-        </m:r>
-        <m:r>
-          <w:rPr>
-            <w:rFonts w:ascii="Cambria Math" w:eastAsiaTheme="minorEastAsia" w:hAnsi="Cambria Math" w:cs="Times New Roman"/>
-            <w:sz w:val="24"/>
-          </w:rPr>
-          <m:t>N</m:t>
-        </m:r>
-        <m:r>
-          <w:rPr>
-            <w:rFonts w:ascii="Cambria Math" w:eastAsiaTheme="minorEastAsia" w:hAnsi="Cambria Math" w:cs="Times New Roman"/>
-            <w:sz w:val="24"/>
-          </w:rPr>
-          <m:t>(0, 1)</m:t>
+          <m:t xml:space="preserve"> ~ N(0, 1)</m:t>
         </m:r>
       </m:oMath>
     </w:p>
@@ -4237,7 +4223,7 @@
           <w:shd w:val="clear" w:color="auto" w:fill="000000" w:themeFill="text1"/>
         </w:rPr>
         <w:drawing>
-          <wp:inline distT="0" distB="0" distL="0" distR="0" wp14:anchorId="25CCB90F" wp14:editId="4534B952">
+          <wp:inline distT="0" distB="0" distL="0" distR="0" wp14:anchorId="25CCB90F" wp14:editId="0934F21E">
             <wp:extent cx="5946140" cy="5946140"/>
             <wp:effectExtent l="19050" t="19050" r="16510" b="16510"/>
             <wp:docPr id="2" name="Picture 2"/>
@@ -5024,42 +5010,63 @@
           <w:p>
             <w:pPr>
               <w:pStyle w:val="NoSpacing"/>
-              <w:jc w:val="both"/>
+              <w:jc w:val="center"/>
               <w:rPr>
                 <w:rFonts w:ascii="Times New Roman" w:hAnsi="Times New Roman" w:cs="Times New Roman"/>
                 <w:i/>
                 <w:sz w:val="24"/>
               </w:rPr>
             </w:pPr>
-            <m:oMathPara>
-              <m:oMath>
-                <m:sSub>
-                  <m:sSubPr>
-                    <m:ctrlPr>
-                      <w:rPr>
-                        <w:rFonts w:ascii="Cambria Math" w:hAnsi="Cambria Math"/>
-                      </w:rPr>
-                    </m:ctrlPr>
-                  </m:sSubPr>
-                  <m:e>
-                    <m:r>
-                      <w:rPr>
-                        <w:rFonts w:ascii="Cambria Math" w:hAnsi="Cambria Math"/>
-                      </w:rPr>
-                      <m:t>β</m:t>
-                    </m:r>
-                  </m:e>
-                  <m:sub>
-                    <m:r>
-                      <w:rPr>
-                        <w:rFonts w:ascii="Cambria Math" w:hAnsi="Cambria Math"/>
-                      </w:rPr>
-                      <m:t>1</m:t>
-                    </m:r>
-                  </m:sub>
-                </m:sSub>
-              </m:oMath>
-            </m:oMathPara>
+            <m:oMath>
+              <m:sSub>
+                <m:sSubPr>
+                  <m:ctrlPr>
+                    <w:rPr>
+                      <w:rFonts w:ascii="Cambria Math" w:hAnsi="Cambria Math"/>
+                    </w:rPr>
+                  </m:ctrlPr>
+                </m:sSubPr>
+                <m:e>
+                  <m:r>
+                    <w:rPr>
+                      <w:rFonts w:ascii="Cambria Math" w:hAnsi="Cambria Math"/>
+                    </w:rPr>
+                    <m:t>β</m:t>
+                  </m:r>
+                </m:e>
+                <m:sub>
+                  <m:r>
+                    <w:rPr>
+                      <w:rFonts w:ascii="Cambria Math" w:hAnsi="Cambria Math"/>
+                    </w:rPr>
+                    <m:t>1</m:t>
+                  </m:r>
+                </m:sub>
+              </m:sSub>
+            </m:oMath>
+            <w:r>
+              <w:rPr>
+                <w:rFonts w:ascii="Times New Roman" w:eastAsiaTheme="minorEastAsia" w:hAnsi="Times New Roman" w:cs="Times New Roman"/>
+                <w:i/>
+              </w:rPr>
+              <w:t xml:space="preserve"> (</w:t>
+            </w:r>
+            <w:proofErr w:type="gramStart"/>
+            <w:r>
+              <w:rPr>
+                <w:rFonts w:ascii="Times New Roman" w:eastAsiaTheme="minorEastAsia" w:hAnsi="Times New Roman" w:cs="Times New Roman"/>
+                <w:i/>
+              </w:rPr>
+              <w:t>ln</w:t>
+            </w:r>
+            <w:proofErr w:type="gramEnd"/>
+            <w:r>
+              <w:rPr>
+                <w:rFonts w:ascii="Times New Roman" w:eastAsiaTheme="minorEastAsia" w:hAnsi="Times New Roman" w:cs="Times New Roman"/>
+                <w:i/>
+              </w:rPr>
+              <w:t xml:space="preserve"> space)</w:t>
+            </w:r>
           </w:p>
         </w:tc>
         <w:tc>
@@ -5130,15 +5137,7 @@
                 <w:i/>
                 <w:sz w:val="24"/>
               </w:rPr>
-              <w:t>1.6</w:t>
-            </w:r>
-            <w:r>
-              <w:rPr>
-                <w:rFonts w:ascii="Times New Roman" w:hAnsi="Times New Roman" w:cs="Times New Roman"/>
-                <w:i/>
-                <w:sz w:val="24"/>
-              </w:rPr>
-              <w:t>9</w:t>
+              <w:t>3.89</w:t>
             </w:r>
           </w:p>
         </w:tc>
@@ -13183,6 +13182,7 @@
     <w:lsdException w:name="HTML Sample" w:semiHidden="1" w:unhideWhenUsed="1"/>
     <w:lsdException w:name="HTML Typewriter" w:semiHidden="1" w:unhideWhenUsed="1"/>
     <w:lsdException w:name="HTML Variable" w:semiHidden="1" w:unhideWhenUsed="1"/>
+    <w:lsdException w:name="Normal Table" w:semiHidden="1" w:unhideWhenUsed="1"/>
     <w:lsdException w:name="annotation subject" w:semiHidden="1" w:unhideWhenUsed="1"/>
     <w:lsdException w:name="No List" w:semiHidden="1" w:unhideWhenUsed="1"/>
     <w:lsdException w:name="Outline List 1" w:semiHidden="1" w:unhideWhenUsed="1"/>
@@ -13225,8 +13225,11 @@
     <w:lsdException w:name="Table Contemporary" w:semiHidden="1" w:unhideWhenUsed="1"/>
     <w:lsdException w:name="Table Elegant" w:semiHidden="1" w:unhideWhenUsed="1"/>
     <w:lsdException w:name="Table Professional" w:semiHidden="1" w:unhideWhenUsed="1"/>
+    <w:lsdException w:name="Table Subtle 1" w:semiHidden="1" w:unhideWhenUsed="1"/>
     <w:lsdException w:name="Table Subtle 2" w:semiHidden="1" w:unhideWhenUsed="1"/>
     <w:lsdException w:name="Table Web 1" w:semiHidden="1" w:unhideWhenUsed="1"/>
+    <w:lsdException w:name="Table Web 2" w:semiHidden="1" w:unhideWhenUsed="1"/>
+    <w:lsdException w:name="Table Web 3" w:semiHidden="1" w:unhideWhenUsed="1"/>
     <w:lsdException w:name="Balloon Text" w:semiHidden="1" w:unhideWhenUsed="1"/>
     <w:lsdException w:name="Table Grid" w:uiPriority="39"/>
     <w:lsdException w:name="Table Theme" w:semiHidden="1" w:unhideWhenUsed="1"/>

</xml_diff>